<commit_message>
modified SG to be a Windows Form with SlimDX as the baseline graphics
</commit_message>
<xml_diff>
--- a/Stories.docx
+++ b/Stories.docx
@@ -9,167 +9,146 @@
         </w:rPr>
         <w:t>Synnies</w:t>
       </w:r>
+    </w:p>
+    <w:p>
+      <w:r>
+        <w:t>“Hey! Don’t you understand what Synnies is?”</w:t>
+      </w:r>
+    </w:p>
+    <w:p>
+      <w:r>
+        <w:t>“Huh…?”, I was just so tired… I don’t know why… I hardly could keep my eyes open. When I looked up I saw three people sitting with me. We were at a table, the fuzz of a few students’ hair could be seen in the distance, but I couldn’t even focus on the text in front of me.</w:t>
+      </w:r>
+    </w:p>
+    <w:p>
+      <w:r>
+        <w:t>“Synnies…?”</w:t>
+      </w:r>
+    </w:p>
+    <w:p>
+      <w:r>
+        <w:t>“Synnies is the…”</w:t>
+      </w:r>
+    </w:p>
+    <w:p>
+      <w:r>
+        <w:t xml:space="preserve">Again, my eyes barely could stay the sleepiness that seem to come over me. Soon my body started to slumber. I quietly thought to myself, “Synnies… Synnies…”. </w:t>
+      </w:r>
+    </w:p>
+    <w:p>
+      <w:r>
+        <w:t>A piece of paper slowed, landing just a hair’s breadth away from where my fingertips came into contact with my desk.</w:t>
+      </w:r>
+    </w:p>
+    <w:p>
+      <w:r>
+        <w:t>“Synnies…”</w:t>
+      </w:r>
+    </w:p>
+    <w:p>
+      <w:r>
+        <w:t>In the piece of this world that I could barely see with my eyelids almost coming to a close, I saw the words… “quiz”.</w:t>
+      </w:r>
+    </w:p>
+    <w:p>
+      <w:r>
+        <w:t xml:space="preserve">“Look, Synnies is what we…. </w:t>
+      </w:r>
+    </w:p>
+    <w:p>
+      <w:r>
+        <w:t xml:space="preserve">No other… </w:t>
+      </w:r>
+    </w:p>
+    <w:p>
+      <w:r>
+        <w:t>N</w:t>
+      </w:r>
+      <w:r>
+        <w:t>ecessary</w:t>
+      </w:r>
+      <w:r>
+        <w:t xml:space="preserve"> to us</w:t>
+      </w:r>
+      <w:r>
+        <w:t xml:space="preserve">… </w:t>
+      </w:r>
+    </w:p>
+    <w:p>
+      <w:r>
+        <w:t>truth</w:t>
+      </w:r>
+      <w:r>
+        <w:t>”</w:t>
+      </w:r>
+    </w:p>
+    <w:p>
+      <w:r>
+        <w:t>The world slowly blackened out, truth… truth… truth…</w:t>
+      </w:r>
+    </w:p>
+    <w:p>
+      <w:r>
+        <w:rPr>
+          <w:b/>
+        </w:rPr>
+        <w:t>Subserviants</w:t>
+      </w:r>
+    </w:p>
+    <w:p>
+      <w:r>
+        <w:t>“Why are you so sad?! If you were my friend you would be happy for me. Don’t look down upon me for leaving. I’ve never been more miserable here than I have been anywhere else. If I was your friend, you would still visit me and talk with me even if I wasn’t a part of the subserviants! Just because I am not in the club does not make you any less of a friend to me. If you think so, than maybe you are more of a friend to me now than you were before! I have been the same person always. Try to get to know me better before casting your judgment upon me.”</w:t>
+      </w:r>
+    </w:p>
+    <w:p>
+      <w:pPr>
+        <w:rPr>
+          <w:b/>
+        </w:rPr>
+      </w:pPr>
+      <w:r>
+        <w:rPr>
+          <w:b/>
+        </w:rPr>
+        <w:t>Mute</w:t>
+      </w:r>
+    </w:p>
+    <w:p>
+      <w:pPr>
+        <w:rPr>
+          <w:rFonts w:ascii="Segoe Print" w:hAnsi="Segoe Print" w:cs="Segoe Print"/>
+        </w:rPr>
+      </w:pPr>
+      <w:r>
+        <w:rPr>
+          <w:rFonts w:ascii="Segoe Print" w:hAnsi="Segoe Print" w:cs="Segoe Print"/>
+        </w:rPr>
+        <w:t>Anger. Military Installation. Mute smart, right out of academy loner</w:t>
+      </w:r>
+    </w:p>
+    <w:p>
+      <w:pPr>
+        <w:rPr>
+          <w:rFonts w:cs="Segoe Print"/>
+        </w:rPr>
+      </w:pPr>
+      <w:r>
+        <w:rPr>
+          <w:rFonts w:cs="Segoe Print"/>
+          <w:b/>
+        </w:rPr>
+        <w:t>Lost Light</w:t>
+      </w:r>
+    </w:p>
+    <w:p>
+      <w:r>
+        <w:rPr>
+          <w:rFonts w:cs="Segoe Print"/>
+        </w:rPr>
+        <w:t>A civilization built upon a source of power that actually ends up killing them.</w:t>
+      </w:r>
       <w:bookmarkStart w:id="0" w:name="_GoBack"/>
       <w:bookmarkEnd w:id="0"/>
-    </w:p>
-    <w:p>
-      <w:r>
-        <w:t xml:space="preserve">“Hey! Don’t you understand what </w:t>
-      </w:r>
-      <w:proofErr w:type="spellStart"/>
-      <w:r>
-        <w:t>Synnies</w:t>
-      </w:r>
-      <w:proofErr w:type="spellEnd"/>
-      <w:r>
-        <w:t xml:space="preserve"> is?”</w:t>
-      </w:r>
-    </w:p>
-    <w:p>
-      <w:r>
-        <w:t>“Huh…?</w:t>
-      </w:r>
-      <w:proofErr w:type="gramStart"/>
-      <w:r>
-        <w:t>”,</w:t>
-      </w:r>
-      <w:proofErr w:type="gramEnd"/>
-      <w:r>
-        <w:t xml:space="preserve"> I was just so tired… I don’t know why… I hardly could keep my eyes open. When I looked up I saw three people sitting with me. We were at a table, the fuzz of a few students’ hair could be seen in the distance, but I couldn’t even focus on the text in front of me.</w:t>
-      </w:r>
-    </w:p>
-    <w:p>
-      <w:r>
-        <w:t>“</w:t>
-      </w:r>
-      <w:proofErr w:type="spellStart"/>
-      <w:r>
-        <w:t>Synnies</w:t>
-      </w:r>
-      <w:proofErr w:type="spellEnd"/>
-      <w:r>
-        <w:t>…?”</w:t>
-      </w:r>
-    </w:p>
-    <w:p>
-      <w:r>
-        <w:t>“</w:t>
-      </w:r>
-      <w:proofErr w:type="spellStart"/>
-      <w:r>
-        <w:t>Synnies</w:t>
-      </w:r>
-      <w:proofErr w:type="spellEnd"/>
-      <w:r>
-        <w:t xml:space="preserve"> is the…”</w:t>
-      </w:r>
-    </w:p>
-    <w:p>
-      <w:r>
-        <w:t>Again, my eyes barely could stay the sleepiness that seem to come over me. Soon my body started to slumber. I quietly thought to myself, “</w:t>
-      </w:r>
-      <w:proofErr w:type="spellStart"/>
-      <w:r>
-        <w:t>Synnies</w:t>
-      </w:r>
-      <w:proofErr w:type="spellEnd"/>
-      <w:r>
-        <w:t xml:space="preserve">… </w:t>
-      </w:r>
-      <w:proofErr w:type="spellStart"/>
-      <w:r>
-        <w:t>Synnies</w:t>
-      </w:r>
-      <w:proofErr w:type="spellEnd"/>
-      <w:r>
-        <w:t>…</w:t>
-      </w:r>
-      <w:proofErr w:type="gramStart"/>
-      <w:r>
-        <w:t>”.</w:t>
-      </w:r>
-      <w:proofErr w:type="gramEnd"/>
-      <w:r>
-        <w:t xml:space="preserve"> </w:t>
-      </w:r>
-    </w:p>
-    <w:p>
-      <w:r>
-        <w:t>A piece of paper slowed, landing just a hair’s breadth away from where my fingertips came into contact with my desk.</w:t>
-      </w:r>
-    </w:p>
-    <w:p>
-      <w:r>
-        <w:t>“</w:t>
-      </w:r>
-      <w:proofErr w:type="spellStart"/>
-      <w:r>
-        <w:t>Synnies</w:t>
-      </w:r>
-      <w:proofErr w:type="spellEnd"/>
-      <w:r>
-        <w:t>…”</w:t>
-      </w:r>
-    </w:p>
-    <w:p>
-      <w:r>
-        <w:t>In the piece of this world that I could barely see with my eyelids almost coming to a close, I saw the words… “</w:t>
-      </w:r>
-      <w:proofErr w:type="gramStart"/>
-      <w:r>
-        <w:t>quiz</w:t>
-      </w:r>
-      <w:proofErr w:type="gramEnd"/>
-      <w:r>
-        <w:t>”.</w:t>
-      </w:r>
-    </w:p>
-    <w:p>
-      <w:r>
-        <w:t xml:space="preserve">“Look, </w:t>
-      </w:r>
-      <w:proofErr w:type="spellStart"/>
-      <w:r>
-        <w:t>Synnies</w:t>
-      </w:r>
-      <w:proofErr w:type="spellEnd"/>
-      <w:r>
-        <w:t xml:space="preserve"> is what we…. </w:t>
-      </w:r>
-    </w:p>
-    <w:p>
-      <w:r>
-        <w:t xml:space="preserve">No other… </w:t>
-      </w:r>
-    </w:p>
-    <w:p>
-      <w:r>
-        <w:t>N</w:t>
-      </w:r>
-      <w:r>
-        <w:t>ecessary</w:t>
-      </w:r>
-      <w:r>
-        <w:t xml:space="preserve"> to us</w:t>
-      </w:r>
-      <w:r>
-        <w:t xml:space="preserve">… </w:t>
-      </w:r>
-    </w:p>
-    <w:p>
-      <w:proofErr w:type="gramStart"/>
-      <w:r>
-        <w:t>truth</w:t>
-      </w:r>
-      <w:proofErr w:type="gramEnd"/>
-      <w:r>
-        <w:t>”</w:t>
-      </w:r>
-    </w:p>
-    <w:p>
-      <w:r>
-        <w:t>The world slowly blackened out, truth… truth… truth…</w:t>
-      </w:r>
     </w:p>
     <w:sectPr>
       <w:pgSz w:w="12240" w:h="15840"/>

</xml_diff>